<commit_message>
added match model, controllers, routes
</commit_message>
<xml_diff>
--- a/JoshDB.docx
+++ b/JoshDB.docx
@@ -1660,15 +1660,13 @@
                 <w:szCs w:val="20"/>
               </w:rPr>
             </w:pPr>
-            <w:proofErr w:type="spellStart"/>
-            <w:r>
-              <w:rPr>
-                <w:sz w:val="20"/>
-                <w:szCs w:val="20"/>
-              </w:rPr>
-              <w:t>Match_Requests</w:t>
-            </w:r>
-            <w:proofErr w:type="spellEnd"/>
+            <w:r>
+              <w:rPr>
+                <w:sz w:val="20"/>
+                <w:szCs w:val="20"/>
+              </w:rPr>
+              <w:t>Preference</w:t>
+            </w:r>
           </w:p>
         </w:tc>
       </w:tr>
@@ -3298,6 +3296,903 @@
         <w:tc>
           <w:tcPr>
             <w:tcW w:w="2377" w:type="dxa"/>
+          </w:tcPr>
+          <w:p>
+            <w:pPr>
+              <w:rPr>
+                <w:sz w:val="20"/>
+                <w:szCs w:val="20"/>
+              </w:rPr>
+            </w:pPr>
+          </w:p>
+        </w:tc>
+      </w:tr>
+    </w:tbl>
+    <w:p>
+      <w:pPr>
+        <w:rPr>
+          <w:sz w:val="20"/>
+          <w:szCs w:val="20"/>
+        </w:rPr>
+      </w:pPr>
+    </w:p>
+    <w:p>
+      <w:pPr>
+        <w:rPr>
+          <w:sz w:val="20"/>
+          <w:szCs w:val="20"/>
+        </w:rPr>
+      </w:pPr>
+    </w:p>
+    <w:p>
+      <w:pPr>
+        <w:rPr>
+          <w:sz w:val="20"/>
+          <w:szCs w:val="20"/>
+        </w:rPr>
+      </w:pPr>
+    </w:p>
+    <w:tbl>
+      <w:tblPr>
+        <w:tblStyle w:val="TableGrid"/>
+        <w:tblpPr w:leftFromText="180" w:rightFromText="180" w:vertAnchor="text" w:horzAnchor="margin" w:tblpY="50"/>
+        <w:tblW w:w="0" w:type="auto"/>
+        <w:tblLook w:val="04A0" w:firstRow="1" w:lastRow="0" w:firstColumn="1" w:lastColumn="0" w:noHBand="0" w:noVBand="1"/>
+      </w:tblPr>
+      <w:tblGrid>
+        <w:gridCol w:w="554"/>
+        <w:gridCol w:w="1618"/>
+        <w:gridCol w:w="1671"/>
+        <w:gridCol w:w="1318"/>
+        <w:gridCol w:w="1840"/>
+        <w:gridCol w:w="2349"/>
+      </w:tblGrid>
+      <w:tr>
+        <w:tc>
+          <w:tcPr>
+            <w:tcW w:w="9350" w:type="dxa"/>
+            <w:gridSpan w:val="6"/>
+          </w:tcPr>
+          <w:p>
+            <w:pPr>
+              <w:rPr>
+                <w:sz w:val="20"/>
+                <w:szCs w:val="20"/>
+              </w:rPr>
+            </w:pPr>
+            <w:r>
+              <w:rPr>
+                <w:sz w:val="20"/>
+                <w:szCs w:val="20"/>
+              </w:rPr>
+              <w:t>Match</w:t>
+            </w:r>
+          </w:p>
+        </w:tc>
+      </w:tr>
+      <w:tr>
+        <w:tc>
+          <w:tcPr>
+            <w:tcW w:w="554" w:type="dxa"/>
+            <w:shd w:val="clear" w:color="auto" w:fill="E7E6E6" w:themeFill="background2"/>
+          </w:tcPr>
+          <w:p>
+            <w:pPr>
+              <w:rPr>
+                <w:sz w:val="20"/>
+                <w:szCs w:val="20"/>
+              </w:rPr>
+            </w:pPr>
+            <w:r>
+              <w:rPr>
+                <w:sz w:val="20"/>
+                <w:szCs w:val="20"/>
+              </w:rPr>
+              <w:t>P.K.</w:t>
+            </w:r>
+          </w:p>
+        </w:tc>
+        <w:tc>
+          <w:tcPr>
+            <w:tcW w:w="1618" w:type="dxa"/>
+            <w:shd w:val="clear" w:color="auto" w:fill="E7E6E6" w:themeFill="background2"/>
+          </w:tcPr>
+          <w:p>
+            <w:pPr>
+              <w:rPr>
+                <w:sz w:val="20"/>
+                <w:szCs w:val="20"/>
+              </w:rPr>
+            </w:pPr>
+            <w:r>
+              <w:rPr>
+                <w:sz w:val="20"/>
+                <w:szCs w:val="20"/>
+              </w:rPr>
+              <w:t>Column</w:t>
+            </w:r>
+          </w:p>
+        </w:tc>
+        <w:tc>
+          <w:tcPr>
+            <w:tcW w:w="1671" w:type="dxa"/>
+            <w:shd w:val="clear" w:color="auto" w:fill="E7E6E6" w:themeFill="background2"/>
+          </w:tcPr>
+          <w:p>
+            <w:pPr>
+              <w:rPr>
+                <w:sz w:val="20"/>
+                <w:szCs w:val="20"/>
+              </w:rPr>
+            </w:pPr>
+            <w:r>
+              <w:rPr>
+                <w:sz w:val="20"/>
+                <w:szCs w:val="20"/>
+              </w:rPr>
+              <w:t>Type</w:t>
+            </w:r>
+          </w:p>
+        </w:tc>
+        <w:tc>
+          <w:tcPr>
+            <w:tcW w:w="1318" w:type="dxa"/>
+            <w:shd w:val="clear" w:color="auto" w:fill="E7E6E6" w:themeFill="background2"/>
+          </w:tcPr>
+          <w:p>
+            <w:pPr>
+              <w:rPr>
+                <w:sz w:val="20"/>
+                <w:szCs w:val="20"/>
+              </w:rPr>
+            </w:pPr>
+            <w:r>
+              <w:rPr>
+                <w:sz w:val="20"/>
+                <w:szCs w:val="20"/>
+              </w:rPr>
+              <w:t>Nullable?</w:t>
+            </w:r>
+          </w:p>
+        </w:tc>
+        <w:tc>
+          <w:tcPr>
+            <w:tcW w:w="1840" w:type="dxa"/>
+            <w:shd w:val="clear" w:color="auto" w:fill="E7E6E6" w:themeFill="background2"/>
+          </w:tcPr>
+          <w:p>
+            <w:pPr>
+              <w:rPr>
+                <w:sz w:val="20"/>
+                <w:szCs w:val="20"/>
+              </w:rPr>
+            </w:pPr>
+            <w:r>
+              <w:rPr>
+                <w:sz w:val="20"/>
+                <w:szCs w:val="20"/>
+              </w:rPr>
+              <w:t>Unique?</w:t>
+            </w:r>
+          </w:p>
+        </w:tc>
+        <w:tc>
+          <w:tcPr>
+            <w:tcW w:w="2349" w:type="dxa"/>
+            <w:shd w:val="clear" w:color="auto" w:fill="E7E6E6" w:themeFill="background2"/>
+          </w:tcPr>
+          <w:p>
+            <w:pPr>
+              <w:rPr>
+                <w:sz w:val="20"/>
+                <w:szCs w:val="20"/>
+              </w:rPr>
+            </w:pPr>
+            <w:r>
+              <w:rPr>
+                <w:sz w:val="20"/>
+                <w:szCs w:val="20"/>
+              </w:rPr>
+              <w:t>Note</w:t>
+            </w:r>
+          </w:p>
+        </w:tc>
+      </w:tr>
+      <w:tr>
+        <w:tc>
+          <w:tcPr>
+            <w:tcW w:w="554" w:type="dxa"/>
+          </w:tcPr>
+          <w:p>
+            <w:pPr>
+              <w:rPr>
+                <w:sz w:val="20"/>
+                <w:szCs w:val="20"/>
+              </w:rPr>
+            </w:pPr>
+            <w:r>
+              <w:rPr>
+                <w:sz w:val="20"/>
+                <w:szCs w:val="20"/>
+              </w:rPr>
+              <w:t>PK</w:t>
+            </w:r>
+          </w:p>
+        </w:tc>
+        <w:tc>
+          <w:tcPr>
+            <w:tcW w:w="1618" w:type="dxa"/>
+          </w:tcPr>
+          <w:p>
+            <w:pPr>
+              <w:rPr>
+                <w:sz w:val="20"/>
+                <w:szCs w:val="20"/>
+              </w:rPr>
+            </w:pPr>
+            <w:proofErr w:type="spellStart"/>
+            <w:r>
+              <w:rPr>
+                <w:sz w:val="20"/>
+                <w:szCs w:val="20"/>
+              </w:rPr>
+              <w:t>matchId</w:t>
+            </w:r>
+            <w:proofErr w:type="spellEnd"/>
+          </w:p>
+        </w:tc>
+        <w:tc>
+          <w:tcPr>
+            <w:tcW w:w="1671" w:type="dxa"/>
+          </w:tcPr>
+          <w:p>
+            <w:pPr>
+              <w:rPr>
+                <w:sz w:val="20"/>
+                <w:szCs w:val="20"/>
+              </w:rPr>
+            </w:pPr>
+            <w:r>
+              <w:rPr>
+                <w:sz w:val="20"/>
+                <w:szCs w:val="20"/>
+              </w:rPr>
+              <w:t>INT</w:t>
+            </w:r>
+          </w:p>
+        </w:tc>
+        <w:tc>
+          <w:tcPr>
+            <w:tcW w:w="1318" w:type="dxa"/>
+          </w:tcPr>
+          <w:p>
+            <w:pPr>
+              <w:rPr>
+                <w:sz w:val="20"/>
+                <w:szCs w:val="20"/>
+              </w:rPr>
+            </w:pPr>
+          </w:p>
+        </w:tc>
+        <w:tc>
+          <w:tcPr>
+            <w:tcW w:w="1840" w:type="dxa"/>
+          </w:tcPr>
+          <w:p>
+            <w:pPr>
+              <w:rPr>
+                <w:sz w:val="20"/>
+                <w:szCs w:val="20"/>
+              </w:rPr>
+            </w:pPr>
+          </w:p>
+        </w:tc>
+        <w:tc>
+          <w:tcPr>
+            <w:tcW w:w="2349" w:type="dxa"/>
+          </w:tcPr>
+          <w:p>
+            <w:pPr>
+              <w:rPr>
+                <w:sz w:val="20"/>
+                <w:szCs w:val="20"/>
+              </w:rPr>
+            </w:pPr>
+            <w:r>
+              <w:rPr>
+                <w:sz w:val="20"/>
+                <w:szCs w:val="20"/>
+              </w:rPr>
+              <w:t>Auto Increment</w:t>
+            </w:r>
+          </w:p>
+        </w:tc>
+      </w:tr>
+      <w:tr>
+        <w:tc>
+          <w:tcPr>
+            <w:tcW w:w="554" w:type="dxa"/>
+          </w:tcPr>
+          <w:p>
+            <w:pPr>
+              <w:rPr>
+                <w:sz w:val="20"/>
+                <w:szCs w:val="20"/>
+              </w:rPr>
+            </w:pPr>
+            <w:r>
+              <w:rPr>
+                <w:sz w:val="20"/>
+                <w:szCs w:val="20"/>
+              </w:rPr>
+              <w:t>FK</w:t>
+            </w:r>
+          </w:p>
+        </w:tc>
+        <w:tc>
+          <w:tcPr>
+            <w:tcW w:w="1618" w:type="dxa"/>
+          </w:tcPr>
+          <w:p>
+            <w:pPr>
+              <w:rPr>
+                <w:sz w:val="20"/>
+                <w:szCs w:val="20"/>
+              </w:rPr>
+            </w:pPr>
+            <w:proofErr w:type="spellStart"/>
+            <w:r>
+              <w:rPr>
+                <w:sz w:val="20"/>
+                <w:szCs w:val="20"/>
+              </w:rPr>
+              <w:t>requesterID</w:t>
+            </w:r>
+            <w:proofErr w:type="spellEnd"/>
+          </w:p>
+        </w:tc>
+        <w:tc>
+          <w:tcPr>
+            <w:tcW w:w="1671" w:type="dxa"/>
+          </w:tcPr>
+          <w:p>
+            <w:pPr>
+              <w:rPr>
+                <w:sz w:val="20"/>
+                <w:szCs w:val="20"/>
+              </w:rPr>
+            </w:pPr>
+            <w:r>
+              <w:rPr>
+                <w:sz w:val="20"/>
+                <w:szCs w:val="20"/>
+              </w:rPr>
+              <w:t>INT</w:t>
+            </w:r>
+          </w:p>
+        </w:tc>
+        <w:tc>
+          <w:tcPr>
+            <w:tcW w:w="1318" w:type="dxa"/>
+          </w:tcPr>
+          <w:p>
+            <w:pPr>
+              <w:rPr>
+                <w:sz w:val="20"/>
+                <w:szCs w:val="20"/>
+              </w:rPr>
+            </w:pPr>
+          </w:p>
+        </w:tc>
+        <w:tc>
+          <w:tcPr>
+            <w:tcW w:w="1840" w:type="dxa"/>
+          </w:tcPr>
+          <w:p>
+            <w:pPr>
+              <w:jc w:val="center"/>
+              <w:rPr>
+                <w:sz w:val="20"/>
+                <w:szCs w:val="20"/>
+              </w:rPr>
+            </w:pPr>
+            <w:r>
+              <w:rPr>
+                <w:sz w:val="20"/>
+                <w:szCs w:val="20"/>
+              </w:rPr>
+              <w:t>Unique</w:t>
+            </w:r>
+          </w:p>
+        </w:tc>
+        <w:tc>
+          <w:tcPr>
+            <w:tcW w:w="2349" w:type="dxa"/>
+          </w:tcPr>
+          <w:p>
+            <w:pPr>
+              <w:rPr>
+                <w:sz w:val="20"/>
+                <w:szCs w:val="20"/>
+              </w:rPr>
+            </w:pPr>
+          </w:p>
+        </w:tc>
+      </w:tr>
+      <w:tr>
+        <w:tc>
+          <w:tcPr>
+            <w:tcW w:w="554" w:type="dxa"/>
+          </w:tcPr>
+          <w:p>
+            <w:pPr>
+              <w:rPr>
+                <w:sz w:val="20"/>
+                <w:szCs w:val="20"/>
+              </w:rPr>
+            </w:pPr>
+            <w:r>
+              <w:rPr>
+                <w:sz w:val="20"/>
+                <w:szCs w:val="20"/>
+              </w:rPr>
+              <w:t>FK</w:t>
+            </w:r>
+          </w:p>
+        </w:tc>
+        <w:tc>
+          <w:tcPr>
+            <w:tcW w:w="1618" w:type="dxa"/>
+          </w:tcPr>
+          <w:p>
+            <w:pPr>
+              <w:rPr>
+                <w:sz w:val="20"/>
+                <w:szCs w:val="20"/>
+              </w:rPr>
+            </w:pPr>
+            <w:proofErr w:type="spellStart"/>
+            <w:r>
+              <w:rPr>
+                <w:sz w:val="20"/>
+                <w:szCs w:val="20"/>
+              </w:rPr>
+              <w:t>targetID</w:t>
+            </w:r>
+            <w:proofErr w:type="spellEnd"/>
+          </w:p>
+        </w:tc>
+        <w:tc>
+          <w:tcPr>
+            <w:tcW w:w="1671" w:type="dxa"/>
+          </w:tcPr>
+          <w:p>
+            <w:pPr>
+              <w:rPr>
+                <w:sz w:val="20"/>
+                <w:szCs w:val="20"/>
+              </w:rPr>
+            </w:pPr>
+            <w:r>
+              <w:rPr>
+                <w:sz w:val="20"/>
+                <w:szCs w:val="20"/>
+              </w:rPr>
+              <w:t>INT</w:t>
+            </w:r>
+          </w:p>
+        </w:tc>
+        <w:tc>
+          <w:tcPr>
+            <w:tcW w:w="1318" w:type="dxa"/>
+          </w:tcPr>
+          <w:p>
+            <w:pPr>
+              <w:rPr>
+                <w:sz w:val="20"/>
+                <w:szCs w:val="20"/>
+              </w:rPr>
+            </w:pPr>
+          </w:p>
+        </w:tc>
+        <w:tc>
+          <w:tcPr>
+            <w:tcW w:w="1840" w:type="dxa"/>
+          </w:tcPr>
+          <w:p>
+            <w:pPr>
+              <w:rPr>
+                <w:sz w:val="20"/>
+                <w:szCs w:val="20"/>
+              </w:rPr>
+            </w:pPr>
+            <w:r>
+              <w:rPr>
+                <w:sz w:val="20"/>
+                <w:szCs w:val="20"/>
+              </w:rPr>
+              <w:t xml:space="preserve">           </w:t>
+            </w:r>
+            <w:r>
+              <w:rPr>
+                <w:sz w:val="20"/>
+                <w:szCs w:val="20"/>
+              </w:rPr>
+              <w:t>Unique</w:t>
+            </w:r>
+          </w:p>
+        </w:tc>
+        <w:tc>
+          <w:tcPr>
+            <w:tcW w:w="2349" w:type="dxa"/>
+          </w:tcPr>
+          <w:p>
+            <w:pPr>
+              <w:rPr>
+                <w:sz w:val="20"/>
+                <w:szCs w:val="20"/>
+              </w:rPr>
+            </w:pPr>
+          </w:p>
+        </w:tc>
+      </w:tr>
+      <w:tr>
+        <w:tc>
+          <w:tcPr>
+            <w:tcW w:w="554" w:type="dxa"/>
+          </w:tcPr>
+          <w:p>
+            <w:pPr>
+              <w:rPr>
+                <w:sz w:val="20"/>
+                <w:szCs w:val="20"/>
+              </w:rPr>
+            </w:pPr>
+          </w:p>
+        </w:tc>
+        <w:tc>
+          <w:tcPr>
+            <w:tcW w:w="1618" w:type="dxa"/>
+          </w:tcPr>
+          <w:p>
+            <w:pPr>
+              <w:rPr>
+                <w:sz w:val="20"/>
+                <w:szCs w:val="20"/>
+              </w:rPr>
+            </w:pPr>
+            <w:proofErr w:type="spellStart"/>
+            <w:r>
+              <w:rPr>
+                <w:sz w:val="20"/>
+                <w:szCs w:val="20"/>
+              </w:rPr>
+              <w:t>isMatchAccepted</w:t>
+            </w:r>
+            <w:proofErr w:type="spellEnd"/>
+          </w:p>
+        </w:tc>
+        <w:tc>
+          <w:tcPr>
+            <w:tcW w:w="1671" w:type="dxa"/>
+          </w:tcPr>
+          <w:p>
+            <w:pPr>
+              <w:rPr>
+                <w:sz w:val="20"/>
+                <w:szCs w:val="20"/>
+              </w:rPr>
+            </w:pPr>
+            <w:r>
+              <w:rPr>
+                <w:sz w:val="20"/>
+                <w:szCs w:val="20"/>
+              </w:rPr>
+              <w:t>Boolean</w:t>
+            </w:r>
+          </w:p>
+        </w:tc>
+        <w:tc>
+          <w:tcPr>
+            <w:tcW w:w="1318" w:type="dxa"/>
+          </w:tcPr>
+          <w:p>
+            <w:pPr>
+              <w:rPr>
+                <w:sz w:val="20"/>
+                <w:szCs w:val="20"/>
+              </w:rPr>
+            </w:pPr>
+          </w:p>
+        </w:tc>
+        <w:tc>
+          <w:tcPr>
+            <w:tcW w:w="1840" w:type="dxa"/>
+          </w:tcPr>
+          <w:p>
+            <w:pPr>
+              <w:rPr>
+                <w:sz w:val="20"/>
+                <w:szCs w:val="20"/>
+              </w:rPr>
+            </w:pPr>
+          </w:p>
+        </w:tc>
+        <w:tc>
+          <w:tcPr>
+            <w:tcW w:w="2349" w:type="dxa"/>
+          </w:tcPr>
+          <w:p>
+            <w:pPr>
+              <w:rPr>
+                <w:sz w:val="20"/>
+                <w:szCs w:val="20"/>
+              </w:rPr>
+            </w:pPr>
+          </w:p>
+        </w:tc>
+      </w:tr>
+      <w:tr>
+        <w:tc>
+          <w:tcPr>
+            <w:tcW w:w="554" w:type="dxa"/>
+          </w:tcPr>
+          <w:p>
+            <w:pPr>
+              <w:rPr>
+                <w:sz w:val="20"/>
+                <w:szCs w:val="20"/>
+              </w:rPr>
+            </w:pPr>
+          </w:p>
+        </w:tc>
+        <w:tc>
+          <w:tcPr>
+            <w:tcW w:w="1618" w:type="dxa"/>
+          </w:tcPr>
+          <w:p>
+            <w:pPr>
+              <w:rPr>
+                <w:sz w:val="20"/>
+                <w:szCs w:val="20"/>
+              </w:rPr>
+            </w:pPr>
+            <w:proofErr w:type="spellStart"/>
+            <w:r>
+              <w:rPr>
+                <w:sz w:val="20"/>
+                <w:szCs w:val="20"/>
+              </w:rPr>
+              <w:t>isMatchDeclined</w:t>
+            </w:r>
+            <w:proofErr w:type="spellEnd"/>
+          </w:p>
+        </w:tc>
+        <w:tc>
+          <w:tcPr>
+            <w:tcW w:w="1671" w:type="dxa"/>
+          </w:tcPr>
+          <w:p>
+            <w:pPr>
+              <w:rPr>
+                <w:sz w:val="20"/>
+                <w:szCs w:val="20"/>
+              </w:rPr>
+            </w:pPr>
+            <w:r>
+              <w:rPr>
+                <w:sz w:val="20"/>
+                <w:szCs w:val="20"/>
+              </w:rPr>
+              <w:t>Boolean</w:t>
+            </w:r>
+          </w:p>
+        </w:tc>
+        <w:tc>
+          <w:tcPr>
+            <w:tcW w:w="1318" w:type="dxa"/>
+          </w:tcPr>
+          <w:p>
+            <w:pPr>
+              <w:rPr>
+                <w:sz w:val="20"/>
+                <w:szCs w:val="20"/>
+              </w:rPr>
+            </w:pPr>
+          </w:p>
+        </w:tc>
+        <w:tc>
+          <w:tcPr>
+            <w:tcW w:w="1840" w:type="dxa"/>
+          </w:tcPr>
+          <w:p>
+            <w:pPr>
+              <w:rPr>
+                <w:sz w:val="20"/>
+                <w:szCs w:val="20"/>
+              </w:rPr>
+            </w:pPr>
+          </w:p>
+        </w:tc>
+        <w:tc>
+          <w:tcPr>
+            <w:tcW w:w="2349" w:type="dxa"/>
+          </w:tcPr>
+          <w:p>
+            <w:pPr>
+              <w:rPr>
+                <w:sz w:val="20"/>
+                <w:szCs w:val="20"/>
+              </w:rPr>
+            </w:pPr>
+          </w:p>
+        </w:tc>
+      </w:tr>
+      <w:tr>
+        <w:tc>
+          <w:tcPr>
+            <w:tcW w:w="554" w:type="dxa"/>
+          </w:tcPr>
+          <w:p>
+            <w:pPr>
+              <w:rPr>
+                <w:sz w:val="20"/>
+                <w:szCs w:val="20"/>
+              </w:rPr>
+            </w:pPr>
+          </w:p>
+        </w:tc>
+        <w:tc>
+          <w:tcPr>
+            <w:tcW w:w="1618" w:type="dxa"/>
+          </w:tcPr>
+          <w:p>
+            <w:pPr>
+              <w:rPr>
+                <w:sz w:val="20"/>
+                <w:szCs w:val="20"/>
+              </w:rPr>
+            </w:pPr>
+            <w:proofErr w:type="spellStart"/>
+            <w:r>
+              <w:rPr>
+                <w:sz w:val="20"/>
+                <w:szCs w:val="20"/>
+              </w:rPr>
+              <w:t>CreateTime</w:t>
+            </w:r>
+            <w:proofErr w:type="spellEnd"/>
+          </w:p>
+        </w:tc>
+        <w:tc>
+          <w:tcPr>
+            <w:tcW w:w="1671" w:type="dxa"/>
+          </w:tcPr>
+          <w:p>
+            <w:pPr>
+              <w:rPr>
+                <w:sz w:val="20"/>
+                <w:szCs w:val="20"/>
+              </w:rPr>
+            </w:pPr>
+            <w:r>
+              <w:rPr>
+                <w:sz w:val="20"/>
+                <w:szCs w:val="20"/>
+              </w:rPr>
+              <w:t>DATETIME</w:t>
+            </w:r>
+          </w:p>
+        </w:tc>
+        <w:tc>
+          <w:tcPr>
+            <w:tcW w:w="1318" w:type="dxa"/>
+          </w:tcPr>
+          <w:p>
+            <w:pPr>
+              <w:rPr>
+                <w:sz w:val="20"/>
+                <w:szCs w:val="20"/>
+              </w:rPr>
+            </w:pPr>
+          </w:p>
+        </w:tc>
+        <w:tc>
+          <w:tcPr>
+            <w:tcW w:w="1840" w:type="dxa"/>
+          </w:tcPr>
+          <w:p>
+            <w:pPr>
+              <w:rPr>
+                <w:sz w:val="20"/>
+                <w:szCs w:val="20"/>
+              </w:rPr>
+            </w:pPr>
+          </w:p>
+        </w:tc>
+        <w:tc>
+          <w:tcPr>
+            <w:tcW w:w="2349" w:type="dxa"/>
+          </w:tcPr>
+          <w:p>
+            <w:pPr>
+              <w:rPr>
+                <w:sz w:val="20"/>
+                <w:szCs w:val="20"/>
+              </w:rPr>
+            </w:pPr>
+          </w:p>
+        </w:tc>
+      </w:tr>
+      <w:tr>
+        <w:tc>
+          <w:tcPr>
+            <w:tcW w:w="554" w:type="dxa"/>
+          </w:tcPr>
+          <w:p>
+            <w:pPr>
+              <w:rPr>
+                <w:sz w:val="20"/>
+                <w:szCs w:val="20"/>
+              </w:rPr>
+            </w:pPr>
+          </w:p>
+        </w:tc>
+        <w:tc>
+          <w:tcPr>
+            <w:tcW w:w="1618" w:type="dxa"/>
+          </w:tcPr>
+          <w:p>
+            <w:pPr>
+              <w:rPr>
+                <w:sz w:val="20"/>
+                <w:szCs w:val="20"/>
+              </w:rPr>
+            </w:pPr>
+          </w:p>
+        </w:tc>
+        <w:tc>
+          <w:tcPr>
+            <w:tcW w:w="1671" w:type="dxa"/>
+          </w:tcPr>
+          <w:p>
+            <w:pPr>
+              <w:rPr>
+                <w:sz w:val="20"/>
+                <w:szCs w:val="20"/>
+              </w:rPr>
+            </w:pPr>
+          </w:p>
+        </w:tc>
+        <w:tc>
+          <w:tcPr>
+            <w:tcW w:w="1318" w:type="dxa"/>
+          </w:tcPr>
+          <w:p>
+            <w:pPr>
+              <w:rPr>
+                <w:sz w:val="20"/>
+                <w:szCs w:val="20"/>
+              </w:rPr>
+            </w:pPr>
+          </w:p>
+        </w:tc>
+        <w:tc>
+          <w:tcPr>
+            <w:tcW w:w="1840" w:type="dxa"/>
+          </w:tcPr>
+          <w:p>
+            <w:pPr>
+              <w:rPr>
+                <w:sz w:val="20"/>
+                <w:szCs w:val="20"/>
+              </w:rPr>
+            </w:pPr>
+          </w:p>
+        </w:tc>
+        <w:tc>
+          <w:tcPr>
+            <w:tcW w:w="2349" w:type="dxa"/>
           </w:tcPr>
           <w:p>
             <w:pPr>

</xml_diff>

<commit_message>
working on the matching algorithm
</commit_message>
<xml_diff>
--- a/JoshDB.docx
+++ b/JoshDB.docx
@@ -2319,7 +2319,7 @@
                 <w:sz w:val="20"/>
                 <w:szCs w:val="20"/>
               </w:rPr>
-              <w:t>INT</w:t>
+              <w:t>ENUM</w:t>
             </w:r>
           </w:p>
         </w:tc>
@@ -2373,17 +2373,34 @@
           <w:p>
             <w:pPr>
               <w:rPr>
-                <w:sz w:val="20"/>
-                <w:szCs w:val="20"/>
-              </w:rPr>
-            </w:pPr>
-            <w:r>
-              <w:rPr>
                 <w:color w:val="FF0000"/>
                 <w:sz w:val="20"/>
                 <w:szCs w:val="20"/>
               </w:rPr>
+            </w:pPr>
+            <w:r>
+              <w:rPr>
+                <w:color w:val="FF0000"/>
+                <w:sz w:val="20"/>
+                <w:szCs w:val="20"/>
+              </w:rPr>
               <w:t>1: “Bakke”</w:t>
+            </w:r>
+          </w:p>
+          <w:p>
+            <w:pPr>
+              <w:rPr>
+                <w:sz w:val="20"/>
+                <w:szCs w:val="20"/>
+              </w:rPr>
+            </w:pPr>
+            <w:r>
+              <w:rPr>
+                <w:color w:val="FF0000"/>
+                <w:sz w:val="20"/>
+                <w:szCs w:val="20"/>
+              </w:rPr>
+              <w:t>2: Any</w:t>
             </w:r>
           </w:p>
         </w:tc>
@@ -2440,7 +2457,7 @@
                 <w:sz w:val="20"/>
                 <w:szCs w:val="20"/>
               </w:rPr>
-              <w:t>INT</w:t>
+              <w:t>ENUM</w:t>
             </w:r>
           </w:p>
         </w:tc>
@@ -2517,6 +2534,21 @@
                 <w:szCs w:val="20"/>
               </w:rPr>
               <w:t>2: Advanced</w:t>
+            </w:r>
+          </w:p>
+          <w:p>
+            <w:pPr>
+              <w:rPr>
+                <w:sz w:val="20"/>
+                <w:szCs w:val="20"/>
+              </w:rPr>
+            </w:pPr>
+            <w:r>
+              <w:rPr>
+                <w:sz w:val="20"/>
+                <w:szCs w:val="20"/>
+              </w:rPr>
+              <w:t>3: Any</w:t>
             </w:r>
           </w:p>
         </w:tc>
@@ -2573,7 +2605,7 @@
                 <w:sz w:val="20"/>
                 <w:szCs w:val="20"/>
               </w:rPr>
-              <w:t>INT</w:t>
+              <w:t>ENUM</w:t>
             </w:r>
           </w:p>
         </w:tc>
@@ -2650,6 +2682,21 @@
                 <w:szCs w:val="20"/>
               </w:rPr>
               <w:t>2: Advanced</w:t>
+            </w:r>
+          </w:p>
+          <w:p>
+            <w:pPr>
+              <w:rPr>
+                <w:sz w:val="20"/>
+                <w:szCs w:val="20"/>
+              </w:rPr>
+            </w:pPr>
+            <w:r>
+              <w:rPr>
+                <w:sz w:val="20"/>
+                <w:szCs w:val="20"/>
+              </w:rPr>
+              <w:t>3. Any</w:t>
             </w:r>
           </w:p>
         </w:tc>
@@ -2685,7 +2732,7 @@
                 <w:sz w:val="20"/>
                 <w:szCs w:val="20"/>
               </w:rPr>
-              <w:t>Partner_Gender</w:t>
+              <w:t>userGender</w:t>
             </w:r>
             <w:proofErr w:type="spellEnd"/>
           </w:p>
@@ -2747,43 +2794,6 @@
                 <w:szCs w:val="20"/>
               </w:rPr>
             </w:pPr>
-            <w:r>
-              <w:rPr>
-                <w:sz w:val="20"/>
-                <w:szCs w:val="20"/>
-              </w:rPr>
-              <w:t>0: Male</w:t>
-            </w:r>
-          </w:p>
-          <w:p>
-            <w:pPr>
-              <w:rPr>
-                <w:sz w:val="20"/>
-                <w:szCs w:val="20"/>
-              </w:rPr>
-            </w:pPr>
-            <w:r>
-              <w:rPr>
-                <w:sz w:val="20"/>
-                <w:szCs w:val="20"/>
-              </w:rPr>
-              <w:t>1: Female</w:t>
-            </w:r>
-          </w:p>
-          <w:p>
-            <w:pPr>
-              <w:rPr>
-                <w:sz w:val="20"/>
-                <w:szCs w:val="20"/>
-              </w:rPr>
-            </w:pPr>
-            <w:r>
-              <w:rPr>
-                <w:sz w:val="20"/>
-                <w:szCs w:val="20"/>
-              </w:rPr>
-              <w:t>2: Other</w:t>
-            </w:r>
           </w:p>
         </w:tc>
       </w:tr>
@@ -2808,19 +2818,19 @@
           <w:p>
             <w:pPr>
               <w:rPr>
-                <w:strike/>
-                <w:sz w:val="20"/>
-                <w:szCs w:val="20"/>
-              </w:rPr>
-            </w:pPr>
-            <w:r>
-              <w:rPr>
-                <w:strike/>
-                <w:sz w:val="20"/>
-                <w:szCs w:val="20"/>
-              </w:rPr>
-              <w:t>Status</w:t>
-            </w:r>
+                <w:sz w:val="20"/>
+                <w:szCs w:val="20"/>
+              </w:rPr>
+            </w:pPr>
+            <w:proofErr w:type="spellStart"/>
+            <w:r>
+              <w:rPr>
+                <w:sz w:val="20"/>
+                <w:szCs w:val="20"/>
+              </w:rPr>
+              <w:t>Partner_Gender</w:t>
+            </w:r>
+            <w:proofErr w:type="spellEnd"/>
           </w:p>
         </w:tc>
         <w:tc>
@@ -2830,14 +2840,12 @@
           <w:p>
             <w:pPr>
               <w:rPr>
-                <w:strike/>
-                <w:sz w:val="20"/>
-                <w:szCs w:val="20"/>
-              </w:rPr>
-            </w:pPr>
-            <w:r>
-              <w:rPr>
-                <w:strike/>
+                <w:sz w:val="20"/>
+                <w:szCs w:val="20"/>
+              </w:rPr>
+            </w:pPr>
+            <w:r>
+              <w:rPr>
                 <w:sz w:val="20"/>
                 <w:szCs w:val="20"/>
               </w:rPr>
@@ -2852,7 +2860,6 @@
           <w:p>
             <w:pPr>
               <w:rPr>
-                <w:strike/>
                 <w:sz w:val="20"/>
                 <w:szCs w:val="20"/>
               </w:rPr>
@@ -2866,7 +2873,6 @@
           <w:p>
             <w:pPr>
               <w:rPr>
-                <w:strike/>
                 <w:sz w:val="20"/>
                 <w:szCs w:val="20"/>
               </w:rPr>
@@ -2880,28 +2886,61 @@
           <w:p>
             <w:pPr>
               <w:rPr>
-                <w:strike/>
-                <w:sz w:val="20"/>
-                <w:szCs w:val="20"/>
-              </w:rPr>
-            </w:pPr>
-            <w:proofErr w:type="gramStart"/>
-            <w:r>
-              <w:rPr>
-                <w:strike/>
-                <w:sz w:val="20"/>
-                <w:szCs w:val="20"/>
-              </w:rPr>
-              <w:t>ENUM(</w:t>
-            </w:r>
-            <w:proofErr w:type="gramEnd"/>
-            <w:r>
-              <w:rPr>
-                <w:strike/>
-                <w:sz w:val="20"/>
-                <w:szCs w:val="20"/>
-              </w:rPr>
-              <w:t>'pending', 'confirmed', 'completed', 'cancelled')</w:t>
+                <w:sz w:val="20"/>
+                <w:szCs w:val="20"/>
+              </w:rPr>
+            </w:pPr>
+            <w:r>
+              <w:rPr>
+                <w:sz w:val="20"/>
+                <w:szCs w:val="20"/>
+              </w:rPr>
+              <w:t>0: Male</w:t>
+            </w:r>
+          </w:p>
+          <w:p>
+            <w:pPr>
+              <w:rPr>
+                <w:sz w:val="20"/>
+                <w:szCs w:val="20"/>
+              </w:rPr>
+            </w:pPr>
+            <w:r>
+              <w:rPr>
+                <w:sz w:val="20"/>
+                <w:szCs w:val="20"/>
+              </w:rPr>
+              <w:t>1: Female</w:t>
+            </w:r>
+          </w:p>
+          <w:p>
+            <w:pPr>
+              <w:rPr>
+                <w:sz w:val="20"/>
+                <w:szCs w:val="20"/>
+              </w:rPr>
+            </w:pPr>
+            <w:r>
+              <w:rPr>
+                <w:sz w:val="20"/>
+                <w:szCs w:val="20"/>
+              </w:rPr>
+              <w:t>2: Other</w:t>
+            </w:r>
+          </w:p>
+          <w:p>
+            <w:pPr>
+              <w:rPr>
+                <w:sz w:val="20"/>
+                <w:szCs w:val="20"/>
+              </w:rPr>
+            </w:pPr>
+            <w:r>
+              <w:rPr>
+                <w:sz w:val="20"/>
+                <w:szCs w:val="20"/>
+              </w:rPr>
+              <w:t>3. Any</w:t>
             </w:r>
           </w:p>
         </w:tc>
@@ -2927,6 +2966,125 @@
           <w:p>
             <w:pPr>
               <w:rPr>
+                <w:strike/>
+                <w:sz w:val="20"/>
+                <w:szCs w:val="20"/>
+              </w:rPr>
+            </w:pPr>
+            <w:r>
+              <w:rPr>
+                <w:strike/>
+                <w:sz w:val="20"/>
+                <w:szCs w:val="20"/>
+              </w:rPr>
+              <w:t>Status</w:t>
+            </w:r>
+          </w:p>
+        </w:tc>
+        <w:tc>
+          <w:tcPr>
+            <w:tcW w:w="1687" w:type="dxa"/>
+          </w:tcPr>
+          <w:p>
+            <w:pPr>
+              <w:rPr>
+                <w:strike/>
+                <w:sz w:val="20"/>
+                <w:szCs w:val="20"/>
+              </w:rPr>
+            </w:pPr>
+            <w:r>
+              <w:rPr>
+                <w:strike/>
+                <w:sz w:val="20"/>
+                <w:szCs w:val="20"/>
+              </w:rPr>
+              <w:t>ENUM</w:t>
+            </w:r>
+          </w:p>
+        </w:tc>
+        <w:tc>
+          <w:tcPr>
+            <w:tcW w:w="1327" w:type="dxa"/>
+          </w:tcPr>
+          <w:p>
+            <w:pPr>
+              <w:rPr>
+                <w:strike/>
+                <w:sz w:val="20"/>
+                <w:szCs w:val="20"/>
+              </w:rPr>
+            </w:pPr>
+          </w:p>
+        </w:tc>
+        <w:tc>
+          <w:tcPr>
+            <w:tcW w:w="1865" w:type="dxa"/>
+          </w:tcPr>
+          <w:p>
+            <w:pPr>
+              <w:rPr>
+                <w:strike/>
+                <w:sz w:val="20"/>
+                <w:szCs w:val="20"/>
+              </w:rPr>
+            </w:pPr>
+          </w:p>
+        </w:tc>
+        <w:tc>
+          <w:tcPr>
+            <w:tcW w:w="2377" w:type="dxa"/>
+          </w:tcPr>
+          <w:p>
+            <w:pPr>
+              <w:rPr>
+                <w:strike/>
+                <w:sz w:val="20"/>
+                <w:szCs w:val="20"/>
+              </w:rPr>
+            </w:pPr>
+            <w:proofErr w:type="gramStart"/>
+            <w:r>
+              <w:rPr>
+                <w:strike/>
+                <w:sz w:val="20"/>
+                <w:szCs w:val="20"/>
+              </w:rPr>
+              <w:t>ENUM(</w:t>
+            </w:r>
+            <w:proofErr w:type="gramEnd"/>
+            <w:r>
+              <w:rPr>
+                <w:strike/>
+                <w:sz w:val="20"/>
+                <w:szCs w:val="20"/>
+              </w:rPr>
+              <w:t>'pending', 'confirmed', 'completed', 'cancelled')</w:t>
+            </w:r>
+          </w:p>
+        </w:tc>
+      </w:tr>
+      <w:tr>
+        <w:tc>
+          <w:tcPr>
+            <w:tcW w:w="556" w:type="dxa"/>
+          </w:tcPr>
+          <w:p>
+            <w:pPr>
+              <w:rPr>
+                <w:sz w:val="20"/>
+                <w:szCs w:val="20"/>
+              </w:rPr>
+            </w:pPr>
+          </w:p>
+        </w:tc>
+        <w:tc>
+          <w:tcPr>
+            <w:tcW w:w="1538" w:type="dxa"/>
+          </w:tcPr>
+          <w:p>
+            <w:pPr>
+              <w:rPr>
                 <w:sz w:val="20"/>
                 <w:szCs w:val="20"/>
               </w:rPr>
@@ -3024,6 +3182,7 @@
                 <w:sz w:val="20"/>
                 <w:szCs w:val="20"/>
               </w:rPr>
+              <w:lastRenderedPageBreak/>
               <w:t>1: back</w:t>
             </w:r>
           </w:p>
@@ -3107,7 +3266,6 @@
                 <w:sz w:val="20"/>
                 <w:szCs w:val="20"/>
               </w:rPr>
-              <w:lastRenderedPageBreak/>
               <w:t>-----</w:t>
             </w:r>
           </w:p>
@@ -3126,6 +3284,102 @@
               </w:rPr>
               <w:t>How many people will involve</w:t>
             </w:r>
+          </w:p>
+        </w:tc>
+      </w:tr>
+      <w:tr>
+        <w:tc>
+          <w:tcPr>
+            <w:tcW w:w="556" w:type="dxa"/>
+          </w:tcPr>
+          <w:p>
+            <w:pPr>
+              <w:rPr>
+                <w:sz w:val="20"/>
+                <w:szCs w:val="20"/>
+              </w:rPr>
+            </w:pPr>
+          </w:p>
+        </w:tc>
+        <w:tc>
+          <w:tcPr>
+            <w:tcW w:w="1538" w:type="dxa"/>
+          </w:tcPr>
+          <w:p>
+            <w:pPr>
+              <w:rPr>
+                <w:sz w:val="20"/>
+                <w:szCs w:val="20"/>
+              </w:rPr>
+            </w:pPr>
+            <w:proofErr w:type="spellStart"/>
+            <w:r>
+              <w:rPr>
+                <w:sz w:val="20"/>
+                <w:szCs w:val="20"/>
+              </w:rPr>
+              <w:t>isActive</w:t>
+            </w:r>
+            <w:proofErr w:type="spellEnd"/>
+          </w:p>
+        </w:tc>
+        <w:tc>
+          <w:tcPr>
+            <w:tcW w:w="1687" w:type="dxa"/>
+          </w:tcPr>
+          <w:p>
+            <w:pPr>
+              <w:rPr>
+                <w:sz w:val="20"/>
+                <w:szCs w:val="20"/>
+              </w:rPr>
+            </w:pPr>
+            <w:r>
+              <w:rPr>
+                <w:sz w:val="20"/>
+                <w:szCs w:val="20"/>
+              </w:rPr>
+              <w:t>Boolean</w:t>
+            </w:r>
+          </w:p>
+        </w:tc>
+        <w:tc>
+          <w:tcPr>
+            <w:tcW w:w="1327" w:type="dxa"/>
+          </w:tcPr>
+          <w:p>
+            <w:pPr>
+              <w:rPr>
+                <w:sz w:val="20"/>
+                <w:szCs w:val="20"/>
+              </w:rPr>
+            </w:pPr>
+          </w:p>
+        </w:tc>
+        <w:tc>
+          <w:tcPr>
+            <w:tcW w:w="1865" w:type="dxa"/>
+          </w:tcPr>
+          <w:p>
+            <w:pPr>
+              <w:rPr>
+                <w:sz w:val="20"/>
+                <w:szCs w:val="20"/>
+              </w:rPr>
+            </w:pPr>
+          </w:p>
+        </w:tc>
+        <w:tc>
+          <w:tcPr>
+            <w:tcW w:w="2377" w:type="dxa"/>
+          </w:tcPr>
+          <w:p>
+            <w:pPr>
+              <w:rPr>
+                <w:sz w:val="20"/>
+                <w:szCs w:val="20"/>
+              </w:rPr>
+            </w:pPr>
           </w:p>
         </w:tc>
       </w:tr>
@@ -4780,7 +5034,6 @@
   <w:style w:type="character" w:default="1" w:styleId="DefaultParagraphFont">
     <w:name w:val="Default Paragraph Font"/>
     <w:uiPriority w:val="1"/>
-    <w:semiHidden/>
     <w:unhideWhenUsed/>
   </w:style>
   <w:style w:type="table" w:default="1" w:styleId="TableNormal">

</xml_diff>

<commit_message>
match algorithm v1 completed
</commit_message>
<xml_diff>
--- a/JoshDB.docx
+++ b/JoshDB.docx
@@ -2051,15 +2051,13 @@
                 <w:szCs w:val="20"/>
               </w:rPr>
             </w:pPr>
-            <w:proofErr w:type="spellStart"/>
-            <w:r>
-              <w:rPr>
-                <w:sz w:val="20"/>
-                <w:szCs w:val="20"/>
-              </w:rPr>
-              <w:t>Sport_ID</w:t>
-            </w:r>
-            <w:proofErr w:type="spellEnd"/>
+            <w:r>
+              <w:rPr>
+                <w:sz w:val="20"/>
+                <w:szCs w:val="20"/>
+              </w:rPr>
+              <w:t>exercise</w:t>
+            </w:r>
           </w:p>
         </w:tc>
         <w:tc>
@@ -2078,7 +2076,29 @@
                 <w:sz w:val="20"/>
                 <w:szCs w:val="20"/>
               </w:rPr>
-              <w:t>ENUM</w:t>
+              <w:t>VARCHAR</w:t>
+            </w:r>
+          </w:p>
+          <w:p>
+            <w:pPr>
+              <w:rPr>
+                <w:sz w:val="20"/>
+                <w:szCs w:val="20"/>
+              </w:rPr>
+            </w:pPr>
+            <w:r>
+              <w:rPr>
+                <w:sz w:val="20"/>
+                <w:szCs w:val="20"/>
+              </w:rPr>
+              <w:t xml:space="preserve">(the values might be changed overtime, so VARCHAR is easier to </w:t>
+            </w:r>
+            <w:r>
+              <w:rPr>
+                <w:sz w:val="20"/>
+                <w:szCs w:val="20"/>
+              </w:rPr>
+              <w:t>change)</w:t>
             </w:r>
           </w:p>
         </w:tc>
@@ -2794,6 +2814,45 @@
                 <w:szCs w:val="20"/>
               </w:rPr>
             </w:pPr>
+            <w:r>
+              <w:rPr>
+                <w:sz w:val="20"/>
+                <w:szCs w:val="20"/>
+              </w:rPr>
+              <w:t>'male', 'female', 'transgender', '</w:t>
+            </w:r>
+            <w:proofErr w:type="spellStart"/>
+            <w:r>
+              <w:rPr>
+                <w:sz w:val="20"/>
+                <w:szCs w:val="20"/>
+              </w:rPr>
+              <w:t>nonBinary</w:t>
+            </w:r>
+            <w:proofErr w:type="spellEnd"/>
+            <w:r>
+              <w:rPr>
+                <w:sz w:val="20"/>
+                <w:szCs w:val="20"/>
+              </w:rPr>
+              <w:t>', '</w:t>
+            </w:r>
+            <w:proofErr w:type="spellStart"/>
+            <w:r>
+              <w:rPr>
+                <w:sz w:val="20"/>
+                <w:szCs w:val="20"/>
+              </w:rPr>
+              <w:t>preferNotToSay</w:t>
+            </w:r>
+            <w:proofErr w:type="spellEnd"/>
+            <w:r>
+              <w:rPr>
+                <w:sz w:val="20"/>
+                <w:szCs w:val="20"/>
+              </w:rPr>
+              <w:t>', 'other'</w:t>
+            </w:r>
           </w:p>
         </w:tc>
       </w:tr>
@@ -2925,6 +2984,7 @@
                 <w:sz w:val="20"/>
                 <w:szCs w:val="20"/>
               </w:rPr>
+              <w:lastRenderedPageBreak/>
               <w:t>2: Other</w:t>
             </w:r>
           </w:p>
@@ -3182,7 +3242,6 @@
                 <w:sz w:val="20"/>
                 <w:szCs w:val="20"/>
               </w:rPr>
-              <w:lastRenderedPageBreak/>
               <w:t>1: back</w:t>
             </w:r>
           </w:p>
@@ -4403,6 +4462,15 @@
                 <w:szCs w:val="20"/>
               </w:rPr>
             </w:pPr>
+            <w:proofErr w:type="spellStart"/>
+            <w:r>
+              <w:rPr>
+                <w:sz w:val="20"/>
+                <w:szCs w:val="20"/>
+              </w:rPr>
+              <w:t>isMatchCreated</w:t>
+            </w:r>
+            <w:proofErr w:type="spellEnd"/>
           </w:p>
         </w:tc>
         <w:tc>
@@ -4416,6 +4484,13 @@
                 <w:szCs w:val="20"/>
               </w:rPr>
             </w:pPr>
+            <w:r>
+              <w:rPr>
+                <w:sz w:val="20"/>
+                <w:szCs w:val="20"/>
+              </w:rPr>
+              <w:t>Boolean</w:t>
+            </w:r>
           </w:p>
         </w:tc>
         <w:tc>

</xml_diff>